<commit_message>
Ajout Rapport Sprint 2
</commit_message>
<xml_diff>
--- a/Sprint-No2-Fin.docx
+++ b/Sprint-No2-Fin.docx
@@ -1,6 +1,6 @@
 
 <file path=word/document.xml><?xml version="1.0" encoding="utf-8"?>
-<w:document xmlns:wpc="http://schemas.microsoft.com/office/word/2010/wordprocessingCanvas" xmlns:mc="http://schemas.openxmlformats.org/markup-compatibility/2006" xmlns:o="urn:schemas-microsoft-com:office:office" xmlns:r="http://schemas.openxmlformats.org/officeDocument/2006/relationships" xmlns:m="http://schemas.openxmlformats.org/officeDocument/2006/math" xmlns:v="urn:schemas-microsoft-com:vml" xmlns:wp14="http://schemas.microsoft.com/office/word/2010/wordprocessingDrawing" xmlns:wp="http://schemas.openxmlformats.org/drawingml/2006/wordprocessingDrawing" xmlns:w10="urn:schemas-microsoft-com:office:word" xmlns:w="http://schemas.openxmlformats.org/wordprocessingml/2006/main" xmlns:w14="http://schemas.microsoft.com/office/word/2010/wordml" xmlns:wpg="http://schemas.microsoft.com/office/word/2010/wordprocessingGroup" xmlns:wpi="http://schemas.microsoft.com/office/word/2010/wordprocessingInk" xmlns:wne="http://schemas.microsoft.com/office/word/2006/wordml" xmlns:wps="http://schemas.microsoft.com/office/word/2010/wordprocessingShape" mc:Ignorable="w14 wp14">
+<w:document xmlns:ve="http://schemas.openxmlformats.org/markup-compatibility/2006" xmlns:o="urn:schemas-microsoft-com:office:office" xmlns:r="http://schemas.openxmlformats.org/officeDocument/2006/relationships" xmlns:m="http://schemas.openxmlformats.org/officeDocument/2006/math" xmlns:v="urn:schemas-microsoft-com:vml" xmlns:wp="http://schemas.openxmlformats.org/drawingml/2006/wordprocessingDrawing" xmlns:w10="urn:schemas-microsoft-com:office:word" xmlns:w="http://schemas.openxmlformats.org/wordprocessingml/2006/main" xmlns:wne="http://schemas.microsoft.com/office/word/2006/wordml">
   <w:body>
     <w:p>
       <w:pPr>
@@ -107,14 +107,7 @@
           <w:rFonts w:ascii="Times New Roman" w:eastAsia="Times New Roman" w:hAnsi="Times New Roman" w:cs="Times New Roman"/>
           <w:sz w:val="24"/>
         </w:rPr>
-        <w:t xml:space="preserve">Modifier mon </w:t>
-      </w:r>
-      <w:r>
-        <w:rPr>
-          <w:rFonts w:ascii="Times New Roman" w:eastAsia="Times New Roman" w:hAnsi="Times New Roman" w:cs="Times New Roman"/>
-          <w:sz w:val="24"/>
-        </w:rPr>
-        <w:t>contrôleur</w:t>
+        <w:t>Compléter la classe</w:t>
       </w:r>
       <w:r>
         <w:rPr>
@@ -137,48 +130,13 @@
           <w:sz w:val="24"/>
         </w:rPr>
       </w:pPr>
-      <w:proofErr w:type="spellStart"/>
-      <w:r>
-        <w:rPr>
-          <w:rFonts w:ascii="Times New Roman" w:eastAsia="Times New Roman" w:hAnsi="Times New Roman" w:cs="Times New Roman"/>
-          <w:sz w:val="24"/>
-        </w:rPr>
-        <w:t>xxxxxx</w:t>
-      </w:r>
-      <w:proofErr w:type="spellEnd"/>
-    </w:p>
-    <w:p>
-      <w:pPr>
-        <w:numPr>
-          <w:ilvl w:val="0"/>
-          <w:numId w:val="1"/>
-        </w:numPr>
-        <w:ind w:left="720" w:hanging="360"/>
-        <w:jc w:val="both"/>
-        <w:rPr>
-          <w:rFonts w:ascii="Times New Roman" w:eastAsia="Times New Roman" w:hAnsi="Times New Roman" w:cs="Times New Roman"/>
-          <w:sz w:val="24"/>
-        </w:rPr>
-      </w:pPr>
-      <w:proofErr w:type="spellStart"/>
-      <w:r>
-        <w:rPr>
-          <w:rFonts w:ascii="Times New Roman" w:eastAsia="Times New Roman" w:hAnsi="Times New Roman" w:cs="Times New Roman"/>
-          <w:sz w:val="24"/>
-        </w:rPr>
-        <w:t>xxxxxx</w:t>
-      </w:r>
-      <w:proofErr w:type="spellEnd"/>
-    </w:p>
-    <w:p>
-      <w:pPr>
-        <w:ind w:left="720"/>
-        <w:jc w:val="both"/>
-        <w:rPr>
-          <w:rFonts w:ascii="Times New Roman" w:eastAsia="Times New Roman" w:hAnsi="Times New Roman" w:cs="Times New Roman"/>
-          <w:sz w:val="24"/>
-        </w:rPr>
-      </w:pPr>
+      <w:r>
+        <w:rPr>
+          <w:rFonts w:ascii="Times New Roman" w:eastAsia="Times New Roman" w:hAnsi="Times New Roman" w:cs="Times New Roman"/>
+          <w:sz w:val="24"/>
+        </w:rPr>
+        <w:t>Rapport de sprint 2</w:t>
+      </w:r>
     </w:p>
     <w:p>
       <w:pPr>
@@ -229,29 +187,6 @@
     </w:p>
     <w:p>
       <w:pPr>
-        <w:numPr>
-          <w:ilvl w:val="0"/>
-          <w:numId w:val="2"/>
-        </w:numPr>
-        <w:ind w:left="720" w:hanging="360"/>
-        <w:jc w:val="both"/>
-        <w:rPr>
-          <w:rFonts w:ascii="Times New Roman" w:eastAsia="Times New Roman" w:hAnsi="Times New Roman" w:cs="Times New Roman"/>
-          <w:sz w:val="24"/>
-        </w:rPr>
-      </w:pPr>
-      <w:proofErr w:type="spellStart"/>
-      <w:r>
-        <w:rPr>
-          <w:rFonts w:ascii="Times New Roman" w:eastAsia="Times New Roman" w:hAnsi="Times New Roman" w:cs="Times New Roman"/>
-          <w:sz w:val="24"/>
-        </w:rPr>
-        <w:t>xxxxxxx</w:t>
-      </w:r>
-      <w:proofErr w:type="spellEnd"/>
-    </w:p>
-    <w:p>
-      <w:pPr>
         <w:jc w:val="both"/>
         <w:rPr>
           <w:rFonts w:ascii="Times New Roman" w:eastAsia="Times New Roman" w:hAnsi="Times New Roman" w:cs="Times New Roman"/>
@@ -309,7 +244,6 @@
         </w:rPr>
         <w:t xml:space="preserve"> </w:t>
       </w:r>
-      <w:proofErr w:type="spellStart"/>
       <w:r>
         <w:rPr>
           <w:rFonts w:ascii="Times New Roman" w:eastAsia="Times New Roman" w:hAnsi="Times New Roman" w:cs="Times New Roman"/>
@@ -317,7 +251,6 @@
         </w:rPr>
         <w:t>CMenus</w:t>
       </w:r>
-      <w:proofErr w:type="spellEnd"/>
     </w:p>
     <w:p>
       <w:pPr>
@@ -356,29 +289,6 @@
     </w:p>
     <w:p>
       <w:pPr>
-        <w:numPr>
-          <w:ilvl w:val="0"/>
-          <w:numId w:val="3"/>
-        </w:numPr>
-        <w:ind w:left="720" w:hanging="360"/>
-        <w:jc w:val="both"/>
-        <w:rPr>
-          <w:rFonts w:ascii="Times New Roman" w:eastAsia="Times New Roman" w:hAnsi="Times New Roman" w:cs="Times New Roman"/>
-          <w:sz w:val="24"/>
-        </w:rPr>
-      </w:pPr>
-      <w:proofErr w:type="spellStart"/>
-      <w:r>
-        <w:rPr>
-          <w:rFonts w:ascii="Times New Roman" w:eastAsia="Times New Roman" w:hAnsi="Times New Roman" w:cs="Times New Roman"/>
-          <w:sz w:val="24"/>
-        </w:rPr>
-        <w:t>xxxxxx</w:t>
-      </w:r>
-      <w:proofErr w:type="spellEnd"/>
-    </w:p>
-    <w:p>
-      <w:pPr>
         <w:jc w:val="both"/>
         <w:rPr>
           <w:rFonts w:ascii="Times New Roman" w:eastAsia="Times New Roman" w:hAnsi="Times New Roman" w:cs="Times New Roman"/>
@@ -425,37 +335,26 @@
     </w:p>
     <w:p>
       <w:pPr>
-        <w:ind w:left="720"/>
-        <w:jc w:val="both"/>
-        <w:rPr>
-          <w:rFonts w:ascii="Times New Roman" w:eastAsia="Times New Roman" w:hAnsi="Times New Roman" w:cs="Times New Roman"/>
-          <w:sz w:val="24"/>
-        </w:rPr>
-      </w:pPr>
-    </w:p>
-    <w:p>
-      <w:pPr>
-        <w:jc w:val="both"/>
-        <w:rPr>
-          <w:rFonts w:ascii="Times New Roman" w:eastAsia="Times New Roman" w:hAnsi="Times New Roman" w:cs="Times New Roman"/>
-          <w:sz w:val="28"/>
-        </w:rPr>
-      </w:pPr>
-    </w:p>
-    <w:p>
-      <w:pPr>
-        <w:jc w:val="both"/>
-        <w:rPr>
-          <w:rFonts w:ascii="Times New Roman" w:eastAsia="Times New Roman" w:hAnsi="Times New Roman" w:cs="Times New Roman"/>
-          <w:sz w:val="28"/>
-        </w:rPr>
-      </w:pPr>
-      <w:r>
-        <w:rPr>
-          <w:rFonts w:ascii="Times New Roman" w:eastAsia="Times New Roman" w:hAnsi="Times New Roman" w:cs="Times New Roman"/>
-          <w:sz w:val="28"/>
-        </w:rPr>
-        <w:lastRenderedPageBreak/>
+        <w:jc w:val="both"/>
+        <w:rPr>
+          <w:rFonts w:ascii="Times New Roman" w:eastAsia="Times New Roman" w:hAnsi="Times New Roman" w:cs="Times New Roman"/>
+          <w:sz w:val="28"/>
+        </w:rPr>
+      </w:pPr>
+    </w:p>
+    <w:p>
+      <w:pPr>
+        <w:jc w:val="both"/>
+        <w:rPr>
+          <w:rFonts w:ascii="Times New Roman" w:eastAsia="Times New Roman" w:hAnsi="Times New Roman" w:cs="Times New Roman"/>
+          <w:sz w:val="28"/>
+        </w:rPr>
+      </w:pPr>
+      <w:r>
+        <w:rPr>
+          <w:rFonts w:ascii="Times New Roman" w:eastAsia="Times New Roman" w:hAnsi="Times New Roman" w:cs="Times New Roman"/>
+          <w:sz w:val="28"/>
+        </w:rPr>
         <w:t>FRANCIS VERREAULT :</w:t>
       </w:r>
     </w:p>
@@ -544,6 +443,7 @@
           <w:rFonts w:ascii="Times New Roman" w:eastAsia="Times New Roman" w:hAnsi="Times New Roman" w:cs="Times New Roman"/>
           <w:sz w:val="28"/>
         </w:rPr>
+        <w:lastRenderedPageBreak/>
         <w:t>DAVE OTIS :</w:t>
       </w:r>
     </w:p>
@@ -683,45 +583,13 @@
           <w:sz w:val="24"/>
         </w:rPr>
       </w:pPr>
-      <w:proofErr w:type="spellStart"/>
-      <w:r>
-        <w:rPr>
-          <w:rFonts w:ascii="Times New Roman" w:eastAsia="Times New Roman" w:hAnsi="Times New Roman" w:cs="Times New Roman"/>
-          <w:sz w:val="24"/>
-        </w:rPr>
-        <w:t>xxxxxxx</w:t>
-      </w:r>
-      <w:proofErr w:type="spellEnd"/>
-    </w:p>
-    <w:p>
-      <w:pPr>
-        <w:numPr>
-          <w:ilvl w:val="0"/>
-          <w:numId w:val="7"/>
-        </w:numPr>
-        <w:ind w:left="720" w:hanging="360"/>
-        <w:jc w:val="both"/>
-        <w:rPr>
-          <w:rFonts w:ascii="Times New Roman" w:eastAsia="Times New Roman" w:hAnsi="Times New Roman" w:cs="Times New Roman"/>
-          <w:sz w:val="24"/>
-        </w:rPr>
-      </w:pPr>
-      <w:proofErr w:type="spellStart"/>
-      <w:r>
-        <w:rPr>
-          <w:rFonts w:ascii="Times New Roman" w:eastAsia="Times New Roman" w:hAnsi="Times New Roman" w:cs="Times New Roman"/>
-          <w:sz w:val="24"/>
-        </w:rPr>
-        <w:t>xxxxxx</w:t>
-      </w:r>
-      <w:r>
-        <w:rPr>
-          <w:rFonts w:ascii="Times New Roman" w:eastAsia="Times New Roman" w:hAnsi="Times New Roman" w:cs="Times New Roman"/>
-          <w:sz w:val="24"/>
-        </w:rPr>
-        <w:t>x</w:t>
-      </w:r>
-      <w:proofErr w:type="spellEnd"/>
+      <w:r>
+        <w:rPr>
+          <w:rFonts w:ascii="Times New Roman" w:eastAsia="Times New Roman" w:hAnsi="Times New Roman" w:cs="Times New Roman"/>
+          <w:sz w:val="24"/>
+        </w:rPr>
+        <w:t>Login</w:t>
+      </w:r>
     </w:p>
     <w:p>
       <w:pPr>
@@ -761,7 +629,6 @@
           <w:sz w:val="24"/>
         </w:rPr>
       </w:pPr>
-      <w:proofErr w:type="spellStart"/>
       <w:r>
         <w:rPr>
           <w:rFonts w:ascii="Times New Roman" w:eastAsia="Times New Roman" w:hAnsi="Times New Roman" w:cs="Times New Roman"/>
@@ -769,7 +636,6 @@
         </w:rPr>
         <w:t>Core</w:t>
       </w:r>
-      <w:proofErr w:type="spellEnd"/>
     </w:p>
     <w:p>
       <w:pPr>
@@ -793,36 +659,6 @@
       </w:r>
       <w:bookmarkStart w:id="0" w:name="_GoBack"/>
       <w:bookmarkEnd w:id="0"/>
-    </w:p>
-    <w:p>
-      <w:pPr>
-        <w:numPr>
-          <w:ilvl w:val="0"/>
-          <w:numId w:val="8"/>
-        </w:numPr>
-        <w:ind w:left="720" w:hanging="360"/>
-        <w:jc w:val="both"/>
-        <w:rPr>
-          <w:rFonts w:ascii="Times New Roman" w:eastAsia="Times New Roman" w:hAnsi="Times New Roman" w:cs="Times New Roman"/>
-          <w:sz w:val="24"/>
-        </w:rPr>
-      </w:pPr>
-      <w:proofErr w:type="spellStart"/>
-      <w:r>
-        <w:rPr>
-          <w:rFonts w:ascii="Times New Roman" w:eastAsia="Times New Roman" w:hAnsi="Times New Roman" w:cs="Times New Roman"/>
-          <w:sz w:val="24"/>
-        </w:rPr>
-        <w:t>xxxxxx</w:t>
-      </w:r>
-      <w:r>
-        <w:rPr>
-          <w:rFonts w:ascii="Times New Roman" w:eastAsia="Times New Roman" w:hAnsi="Times New Roman" w:cs="Times New Roman"/>
-          <w:sz w:val="24"/>
-        </w:rPr>
-        <w:t>x</w:t>
-      </w:r>
-      <w:proofErr w:type="spellEnd"/>
     </w:p>
     <w:p>
       <w:pPr>
@@ -869,7 +705,7 @@
 </file>
 
 <file path=word/numbering.xml><?xml version="1.0" encoding="utf-8"?>
-<w:numbering xmlns:wpc="http://schemas.microsoft.com/office/word/2010/wordprocessingCanvas" xmlns:mc="http://schemas.openxmlformats.org/markup-compatibility/2006" xmlns:o="urn:schemas-microsoft-com:office:office" xmlns:r="http://schemas.openxmlformats.org/officeDocument/2006/relationships" xmlns:m="http://schemas.openxmlformats.org/officeDocument/2006/math" xmlns:v="urn:schemas-microsoft-com:vml" xmlns:wp14="http://schemas.microsoft.com/office/word/2010/wordprocessingDrawing" xmlns:wp="http://schemas.openxmlformats.org/drawingml/2006/wordprocessingDrawing" xmlns:w10="urn:schemas-microsoft-com:office:word" xmlns:w="http://schemas.openxmlformats.org/wordprocessingml/2006/main" xmlns:w14="http://schemas.microsoft.com/office/word/2010/wordml" xmlns:wpg="http://schemas.microsoft.com/office/word/2010/wordprocessingGroup" xmlns:wpi="http://schemas.microsoft.com/office/word/2010/wordprocessingInk" xmlns:wne="http://schemas.microsoft.com/office/word/2006/wordml" xmlns:wps="http://schemas.microsoft.com/office/word/2010/wordprocessingShape" mc:Ignorable="w14 wp14">
+<w:numbering xmlns:ve="http://schemas.openxmlformats.org/markup-compatibility/2006" xmlns:o="urn:schemas-microsoft-com:office:office" xmlns:r="http://schemas.openxmlformats.org/officeDocument/2006/relationships" xmlns:m="http://schemas.openxmlformats.org/officeDocument/2006/math" xmlns:v="urn:schemas-microsoft-com:vml" xmlns:wp="http://schemas.openxmlformats.org/drawingml/2006/wordprocessingDrawing" xmlns:w10="urn:schemas-microsoft-com:office:word" xmlns:w="http://schemas.openxmlformats.org/wordprocessingml/2006/main" xmlns:wne="http://schemas.microsoft.com/office/word/2006/wordml">
   <w:abstractNum w:abstractNumId="0">
     <w:nsid w:val="067E3E81"/>
     <w:multiLevelType w:val="multilevel"/>
@@ -1306,7 +1142,7 @@
 </file>
 
 <file path=word/styles.xml><?xml version="1.0" encoding="utf-8"?>
-<w:styles xmlns:mc="http://schemas.openxmlformats.org/markup-compatibility/2006" xmlns:r="http://schemas.openxmlformats.org/officeDocument/2006/relationships" xmlns:w="http://schemas.openxmlformats.org/wordprocessingml/2006/main" xmlns:w14="http://schemas.microsoft.com/office/word/2010/wordml" mc:Ignorable="w14">
+<w:styles xmlns:r="http://schemas.openxmlformats.org/officeDocument/2006/relationships" xmlns:w="http://schemas.openxmlformats.org/wordprocessingml/2006/main">
   <w:docDefaults>
     <w:rPrDefault>
       <w:rPr>
@@ -1464,18 +1300,20 @@
   <w:style w:type="paragraph" w:default="1" w:styleId="Normal">
     <w:name w:val="Normal"/>
     <w:qFormat/>
+    <w:rsid w:val="00870CCB"/>
   </w:style>
-  <w:style w:type="character" w:default="1" w:styleId="Policepardfaut">
+  <w:style w:type="character" w:default="1" w:styleId="DefaultParagraphFont">
     <w:name w:val="Default Paragraph Font"/>
     <w:uiPriority w:val="1"/>
     <w:semiHidden/>
     <w:unhideWhenUsed/>
   </w:style>
-  <w:style w:type="table" w:default="1" w:styleId="TableauNormal">
+  <w:style w:type="table" w:default="1" w:styleId="TableNormal">
     <w:name w:val="Normal Table"/>
     <w:uiPriority w:val="99"/>
     <w:semiHidden/>
     <w:unhideWhenUsed/>
+    <w:qFormat/>
     <w:tblPr>
       <w:tblInd w:w="0" w:type="dxa"/>
       <w:tblCellMar>
@@ -1486,7 +1324,7 @@
       </w:tblCellMar>
     </w:tblPr>
   </w:style>
-  <w:style w:type="numbering" w:default="1" w:styleId="Aucuneliste">
+  <w:style w:type="numbering" w:default="1" w:styleId="NoList">
     <w:name w:val="No List"/>
     <w:uiPriority w:val="99"/>
     <w:semiHidden/>

</xml_diff>